<commit_message>
Added some more to the writeup. Need to catch up on the Peer and Piece classes still.
</commit_message>
<xml_diff>
--- a/BitTorrentClient/Project Writeup.docx
+++ b/BitTorrentClient/Project Writeup.docx
@@ -245,26 +245,11 @@
       <w:pPr>
         <w:spacing w:after="0" w:line="240" w:lineRule="auto"/>
         <w:contextualSpacing/>
-        <w:rPr>
-          <w:rFonts w:ascii="Times New Roman" w:eastAsia="Times New Roman" w:hAnsi="Times New Roman" w:cs="Times New Roman"/>
-          <w:sz w:val="24"/>
-          <w:szCs w:val="24"/>
-        </w:rPr>
-      </w:pPr>
-      <w:r>
-        <w:rPr>
-          <w:rFonts w:ascii="Times New Roman" w:eastAsia="Times New Roman" w:hAnsi="Times New Roman" w:cs="Times New Roman"/>
-          <w:sz w:val="24"/>
-          <w:szCs w:val="24"/>
-        </w:rPr>
+      </w:pPr>
+      <w:r>
         <w:t>Diamonds: M</w:t>
       </w:r>
       <w:r>
-        <w:rPr>
-          <w:rFonts w:ascii="Times New Roman" w:eastAsia="Times New Roman" w:hAnsi="Times New Roman" w:cs="Times New Roman"/>
-          <w:sz w:val="24"/>
-          <w:szCs w:val="24"/>
-        </w:rPr>
         <w:t>ain controlling classes</w:t>
       </w:r>
     </w:p>
@@ -272,35 +257,15 @@
       <w:pPr>
         <w:spacing w:after="0" w:line="240" w:lineRule="auto"/>
         <w:contextualSpacing/>
-        <w:rPr>
-          <w:rFonts w:ascii="Times New Roman" w:eastAsia="Times New Roman" w:hAnsi="Times New Roman" w:cs="Times New Roman"/>
-          <w:sz w:val="24"/>
-          <w:szCs w:val="24"/>
-        </w:rPr>
-      </w:pPr>
-      <w:r>
-        <w:rPr>
-          <w:rFonts w:ascii="Times New Roman" w:eastAsia="Times New Roman" w:hAnsi="Times New Roman" w:cs="Times New Roman"/>
-          <w:sz w:val="24"/>
-          <w:szCs w:val="24"/>
-        </w:rPr>
+      </w:pPr>
+      <w:r>
         <w:t>Rectangles: C</w:t>
       </w:r>
       <w:r>
-        <w:rPr>
-          <w:rFonts w:ascii="Times New Roman" w:eastAsia="Times New Roman" w:hAnsi="Times New Roman" w:cs="Times New Roman"/>
-          <w:sz w:val="24"/>
-          <w:szCs w:val="24"/>
-        </w:rPr>
         <w:t xml:space="preserve">lasses mainly used as data </w:t>
       </w:r>
       <w:proofErr w:type="spellStart"/>
       <w:r>
-        <w:rPr>
-          <w:rFonts w:ascii="Times New Roman" w:eastAsia="Times New Roman" w:hAnsi="Times New Roman" w:cs="Times New Roman"/>
-          <w:sz w:val="24"/>
-          <w:szCs w:val="24"/>
-        </w:rPr>
         <w:t>structs</w:t>
       </w:r>
       <w:proofErr w:type="spellEnd"/>
@@ -309,26 +274,11 @@
       <w:pPr>
         <w:spacing w:after="0" w:line="240" w:lineRule="auto"/>
         <w:contextualSpacing/>
-        <w:rPr>
-          <w:rFonts w:ascii="Times New Roman" w:eastAsia="Times New Roman" w:hAnsi="Times New Roman" w:cs="Times New Roman"/>
-          <w:sz w:val="24"/>
-          <w:szCs w:val="24"/>
-        </w:rPr>
-      </w:pPr>
-      <w:r>
-        <w:rPr>
-          <w:rFonts w:ascii="Times New Roman" w:eastAsia="Times New Roman" w:hAnsi="Times New Roman" w:cs="Times New Roman"/>
-          <w:sz w:val="24"/>
-          <w:szCs w:val="24"/>
-        </w:rPr>
+      </w:pPr>
+      <w:r>
         <w:t>Circles: I</w:t>
       </w:r>
       <w:r>
-        <w:rPr>
-          <w:rFonts w:ascii="Times New Roman" w:eastAsia="Times New Roman" w:hAnsi="Times New Roman" w:cs="Times New Roman"/>
-          <w:sz w:val="24"/>
-          <w:szCs w:val="24"/>
-        </w:rPr>
         <w:t>nstances of the classes/arguments</w:t>
       </w:r>
     </w:p>
@@ -336,34 +286,14 @@
       <w:pPr>
         <w:spacing w:after="0" w:line="240" w:lineRule="auto"/>
         <w:contextualSpacing/>
-        <w:rPr>
-          <w:rFonts w:ascii="Times New Roman" w:eastAsia="Times New Roman" w:hAnsi="Times New Roman" w:cs="Times New Roman"/>
-          <w:sz w:val="24"/>
-          <w:szCs w:val="24"/>
-        </w:rPr>
-      </w:pPr>
-      <w:r>
-        <w:rPr>
-          <w:rFonts w:ascii="Times New Roman" w:eastAsia="Times New Roman" w:hAnsi="Times New Roman" w:cs="Times New Roman"/>
-          <w:sz w:val="24"/>
-          <w:szCs w:val="24"/>
-        </w:rPr>
+      </w:pPr>
+      <w:r>
         <w:t>save and .tor</w:t>
       </w:r>
       <w:r>
-        <w:rPr>
-          <w:rFonts w:ascii="Times New Roman" w:eastAsia="Times New Roman" w:hAnsi="Times New Roman" w:cs="Times New Roman"/>
-          <w:sz w:val="24"/>
-          <w:szCs w:val="24"/>
-        </w:rPr>
         <w:t>:  T</w:t>
       </w:r>
       <w:r>
-        <w:rPr>
-          <w:rFonts w:ascii="Times New Roman" w:eastAsia="Times New Roman" w:hAnsi="Times New Roman" w:cs="Times New Roman"/>
-          <w:sz w:val="24"/>
-          <w:szCs w:val="24"/>
-        </w:rPr>
         <w:t>he command line arguments</w:t>
       </w:r>
     </w:p>
@@ -623,13 +553,7 @@
         </w:numPr>
       </w:pPr>
       <w:r>
-        <w:t>private (in info</w:t>
-      </w:r>
-      <w:r>
-        <w:t xml:space="preserve"> d</w:t>
-      </w:r>
-      <w:r>
-        <w:t>ictionary)</w:t>
+        <w:t>private (in info dictionary)</w:t>
       </w:r>
     </w:p>
     <w:p>
@@ -754,13 +678,7 @@
         <w:t>This is</w:t>
       </w:r>
       <w:r>
-        <w:t xml:space="preserve"> another </w:t>
-      </w:r>
-      <w:r>
-        <w:t>class written by Robert More II</w:t>
-      </w:r>
-      <w:r>
-        <w:t xml:space="preserve"> and distributed on Sakai.  It handles the task of finding </w:t>
+        <w:t xml:space="preserve"> another class written by Robert More II and distributed on Sakai.  It handles the task of finding </w:t>
       </w:r>
       <w:proofErr w:type="spellStart"/>
       <w:r>
@@ -824,16 +742,7 @@
         <w:contextualSpacing/>
       </w:pPr>
       <w:r>
-        <w:t>This is</w:t>
-      </w:r>
-      <w:r>
-        <w:t xml:space="preserve"> </w:t>
-      </w:r>
-      <w:r>
-        <w:t>another class written by Robert More II</w:t>
-      </w:r>
-      <w:r>
-        <w:t xml:space="preserve">, which serves as an exception class for the Bencoder2 and </w:t>
+        <w:t xml:space="preserve">This is another class written by Robert More II, which serves as an exception class for the Bencoder2 and </w:t>
       </w:r>
       <w:proofErr w:type="spellStart"/>
       <w:r>
@@ -843,8 +752,360 @@
       <w:r>
         <w:t xml:space="preserve"> classes.</w:t>
       </w:r>
-      <w:bookmarkStart w:id="0" w:name="_GoBack"/>
-      <w:bookmarkEnd w:id="0"/>
+    </w:p>
+    <w:p>
+      <w:pPr>
+        <w:ind w:left="720"/>
+        <w:contextualSpacing/>
+      </w:pPr>
+    </w:p>
+    <w:p>
+      <w:pPr>
+        <w:ind w:left="720"/>
+        <w:contextualSpacing/>
+        <w:rPr>
+          <w:b/>
+        </w:rPr>
+      </w:pPr>
+      <w:proofErr w:type="spellStart"/>
+      <w:r>
+        <w:rPr>
+          <w:b/>
+        </w:rPr>
+        <w:t>CommunicationTracker</w:t>
+      </w:r>
+      <w:proofErr w:type="spellEnd"/>
+    </w:p>
+    <w:p>
+      <w:pPr>
+        <w:ind w:left="720"/>
+        <w:contextualSpacing/>
+      </w:pPr>
+      <w:r>
+        <w:t xml:space="preserve">The communication tracker is a class designed to control </w:t>
+      </w:r>
+      <w:r>
+        <w:t xml:space="preserve">communications between the client and bit torrent tracker using HTTP protocol.  </w:t>
+      </w:r>
+      <w:r>
+        <w:t xml:space="preserve">It accepts a </w:t>
+      </w:r>
+      <w:proofErr w:type="spellStart"/>
+      <w:r>
+        <w:t>TorrentInfo</w:t>
+      </w:r>
+      <w:proofErr w:type="spellEnd"/>
+      <w:r>
+        <w:t xml:space="preserve"> object as an argument, and proceeds to handle the communications involved with that specific torrent download.</w:t>
+      </w:r>
+      <w:r>
+        <w:t xml:space="preserve"> The primary method in the class is </w:t>
+      </w:r>
+      <w:proofErr w:type="spellStart"/>
+      <w:r>
+        <w:t>communicateWithTracker</w:t>
+      </w:r>
+      <w:proofErr w:type="spellEnd"/>
+      <w:r>
+        <w:t xml:space="preserve">(). This method takes the basic tracker URL found in the torrent file and  appends it with parameters using </w:t>
+      </w:r>
+      <w:r>
+        <w:t>standard CGI methods (i.e. a '?' after the announce URL, followed by '</w:t>
+      </w:r>
+      <w:proofErr w:type="spellStart"/>
+      <w:r>
+        <w:t>param</w:t>
+      </w:r>
+      <w:proofErr w:type="spellEnd"/>
+      <w:r>
+        <w:t>=value' sequences separated by '&amp;').</w:t>
+      </w:r>
+      <w:r>
+        <w:t xml:space="preserve">  </w:t>
+      </w:r>
+      <w:r>
+        <w:t xml:space="preserve">ISO-8859-1 encoding is also applied to the </w:t>
+      </w:r>
+      <w:proofErr w:type="spellStart"/>
+      <w:r>
+        <w:t>info_hash</w:t>
+      </w:r>
+      <w:proofErr w:type="spellEnd"/>
+      <w:r>
+        <w:t xml:space="preserve"> parameter to ensure proper escaping.  </w:t>
+      </w:r>
+      <w:r>
+        <w:t>This parameterized connection is then made with the tracker using the standard HTTP GET request.  The response code and response from the tracker are then stored and the connection is closed.</w:t>
+      </w:r>
+      <w:r>
+        <w:t xml:space="preserve">  The response from the tracker is then decoded, and </w:t>
+      </w:r>
+      <w:r>
+        <w:t>the following data are extracted and stored:</w:t>
+      </w:r>
+    </w:p>
+    <w:p>
+      <w:pPr>
+        <w:pStyle w:val="ListParagraph"/>
+        <w:numPr>
+          <w:ilvl w:val="0"/>
+          <w:numId w:val="6"/>
+        </w:numPr>
+      </w:pPr>
+      <w:r>
+        <w:t>failure reason (if present)</w:t>
+      </w:r>
+    </w:p>
+    <w:p>
+      <w:pPr>
+        <w:pStyle w:val="ListParagraph"/>
+        <w:numPr>
+          <w:ilvl w:val="0"/>
+          <w:numId w:val="6"/>
+        </w:numPr>
+      </w:pPr>
+      <w:r>
+        <w:t>interval</w:t>
+      </w:r>
+    </w:p>
+    <w:p>
+      <w:pPr>
+        <w:pStyle w:val="ListParagraph"/>
+        <w:numPr>
+          <w:ilvl w:val="0"/>
+          <w:numId w:val="6"/>
+        </w:numPr>
+      </w:pPr>
+      <w:r>
+        <w:t>complete</w:t>
+      </w:r>
+    </w:p>
+    <w:p>
+      <w:pPr>
+        <w:pStyle w:val="ListParagraph"/>
+        <w:numPr>
+          <w:ilvl w:val="0"/>
+          <w:numId w:val="6"/>
+        </w:numPr>
+      </w:pPr>
+      <w:r>
+        <w:t>incomplete</w:t>
+      </w:r>
+    </w:p>
+    <w:p>
+      <w:pPr>
+        <w:pStyle w:val="ListParagraph"/>
+        <w:numPr>
+          <w:ilvl w:val="0"/>
+          <w:numId w:val="6"/>
+        </w:numPr>
+      </w:pPr>
+      <w:r>
+        <w:t>peers (list</w:t>
+      </w:r>
+      <w:r>
+        <w:t xml:space="preserve"> of peer maps including ID and port</w:t>
+      </w:r>
+      <w:r>
+        <w:t>)</w:t>
+      </w:r>
+    </w:p>
+    <w:p>
+      <w:pPr>
+        <w:pStyle w:val="ListParagraph"/>
+        <w:ind w:left="1440"/>
+      </w:pPr>
+    </w:p>
+    <w:p>
+      <w:pPr>
+        <w:ind w:left="720"/>
+        <w:contextualSpacing/>
+        <w:rPr>
+          <w:b/>
+        </w:rPr>
+      </w:pPr>
+      <w:proofErr w:type="spellStart"/>
+      <w:r>
+        <w:rPr>
+          <w:b/>
+        </w:rPr>
+        <w:t>MessageHandler</w:t>
+      </w:r>
+      <w:proofErr w:type="spellEnd"/>
+    </w:p>
+    <w:p>
+      <w:pPr>
+        <w:ind w:left="720"/>
+        <w:contextualSpacing/>
+      </w:pPr>
+      <w:r>
+        <w:t xml:space="preserve">This class is tasked with deciding which piece to download next and handling the messages received from the peer.  An instance of this class represents a unique communication between the client and a specific peer in the P2P </w:t>
+      </w:r>
+      <w:r>
+        <w:t xml:space="preserve">swarm. </w:t>
+      </w:r>
+      <w:r>
+        <w:t xml:space="preserve"> Message handler objects are created in separate threads in the  </w:t>
+      </w:r>
+      <w:proofErr w:type="spellStart"/>
+      <w:r>
+        <w:t>RUBTClient</w:t>
+      </w:r>
+      <w:proofErr w:type="spellEnd"/>
+      <w:r>
+        <w:t xml:space="preserve"> main class.  Threading is used in order to handle </w:t>
+      </w:r>
+      <w:r>
+        <w:t xml:space="preserve">downloads from multiple peers (and later uploads/seeds). </w:t>
+      </w:r>
+    </w:p>
+    <w:p>
+      <w:pPr>
+        <w:ind w:left="720"/>
+        <w:contextualSpacing/>
+      </w:pPr>
+    </w:p>
+    <w:p>
+      <w:pPr>
+        <w:ind w:left="720"/>
+        <w:contextualSpacing/>
+        <w:rPr>
+          <w:b/>
+        </w:rPr>
+      </w:pPr>
+      <w:r>
+        <w:rPr>
+          <w:b/>
+        </w:rPr>
+        <w:t>Peer</w:t>
+      </w:r>
+    </w:p>
+    <w:p>
+      <w:pPr>
+        <w:ind w:left="720"/>
+        <w:contextualSpacing/>
+      </w:pPr>
+      <w:r>
+        <w:t>This class is tasked with managing the con</w:t>
+      </w:r>
+      <w:r>
+        <w:t xml:space="preserve">nection with a peer and sending/receiving messages </w:t>
+      </w:r>
+      <w:r>
+        <w:t xml:space="preserve">between that peer. Handling of messages </w:t>
+      </w:r>
+      <w:r>
+        <w:t xml:space="preserve">should take place </w:t>
+      </w:r>
+      <w:r>
+        <w:t>elsewhere</w:t>
+      </w:r>
+    </w:p>
+    <w:p>
+      <w:pPr>
+        <w:ind w:left="720"/>
+        <w:contextualSpacing/>
+      </w:pPr>
+    </w:p>
+    <w:p>
+      <w:pPr>
+        <w:ind w:left="720"/>
+        <w:contextualSpacing/>
+        <w:rPr>
+          <w:color w:val="FF0000"/>
+        </w:rPr>
+      </w:pPr>
+      <w:r>
+        <w:rPr>
+          <w:color w:val="FF0000"/>
+        </w:rPr>
+        <w:t xml:space="preserve">Stopped here for now.  Need to understand how Peer and Piece work.  Don’t completely understand yet why there is both a </w:t>
+      </w:r>
+      <w:proofErr w:type="spellStart"/>
+      <w:r>
+        <w:rPr>
+          <w:color w:val="FF0000"/>
+        </w:rPr>
+        <w:t>MessageHandler</w:t>
+      </w:r>
+      <w:proofErr w:type="spellEnd"/>
+      <w:r>
+        <w:rPr>
+          <w:color w:val="FF0000"/>
+        </w:rPr>
+        <w:t xml:space="preserve"> and Peer class.  Both seem to handle client/peer communications and data.  Going back to study the references a bit more.</w:t>
+      </w:r>
+    </w:p>
+    <w:p>
+      <w:pPr>
+        <w:ind w:left="720"/>
+        <w:contextualSpacing/>
+      </w:pPr>
+    </w:p>
+    <w:p>
+      <w:pPr>
+        <w:ind w:left="720"/>
+        <w:contextualSpacing/>
+        <w:rPr>
+          <w:b/>
+        </w:rPr>
+      </w:pPr>
+      <w:r>
+        <w:rPr>
+          <w:b/>
+        </w:rPr>
+        <w:t>Piece</w:t>
+      </w:r>
+    </w:p>
+    <w:p>
+      <w:pPr>
+        <w:ind w:left="720"/>
+        <w:contextualSpacing/>
+        <w:rPr>
+          <w:color w:val="FF0000"/>
+        </w:rPr>
+      </w:pPr>
+      <w:r>
+        <w:rPr>
+          <w:color w:val="FF0000"/>
+        </w:rPr>
+        <w:t>TODO</w:t>
+      </w:r>
+    </w:p>
+    <w:p>
+      <w:pPr>
+        <w:ind w:left="720"/>
+        <w:contextualSpacing/>
+      </w:pPr>
+    </w:p>
+    <w:p>
+      <w:pPr>
+        <w:ind w:left="720"/>
+        <w:contextualSpacing/>
+        <w:rPr>
+          <w:b/>
+        </w:rPr>
+      </w:pPr>
+      <w:proofErr w:type="spellStart"/>
+      <w:r>
+        <w:rPr>
+          <w:b/>
+        </w:rPr>
+        <w:t>BtUtils</w:t>
+      </w:r>
+      <w:proofErr w:type="spellEnd"/>
+    </w:p>
+    <w:p>
+      <w:pPr>
+        <w:ind w:left="720"/>
+        <w:contextualSpacing/>
+      </w:pPr>
+      <w:r>
+        <w:t xml:space="preserve">This class was written to provide utilities such as constants and commonly called methods as a convenience for developing the a BitTorrent client.  Many of the commonly used flag/parameter values for the BitTorrent protocol are stored here with descriptive human-readable constant names, e.g. </w:t>
+      </w:r>
+      <w:r>
+        <w:t>UNCHOKE_ID = 1;</w:t>
+      </w:r>
     </w:p>
     <w:p>
       <w:pPr>
@@ -875,132 +1136,14 @@
         <w:contextualSpacing/>
       </w:pPr>
       <w:r>
-        <w:t>This is</w:t>
-      </w:r>
-    </w:p>
-    <w:p>
-      <w:pPr>
-        <w:ind w:left="720"/>
-        <w:contextualSpacing/>
-      </w:pPr>
-    </w:p>
-    <w:p>
-      <w:pPr>
-        <w:ind w:left="720"/>
-        <w:contextualSpacing/>
-        <w:rPr>
-          <w:b/>
-        </w:rPr>
-      </w:pPr>
-      <w:proofErr w:type="spellStart"/>
-      <w:r>
-        <w:rPr>
-          <w:b/>
-        </w:rPr>
-        <w:t>BtUtils</w:t>
-      </w:r>
-      <w:proofErr w:type="spellEnd"/>
-    </w:p>
-    <w:p>
-      <w:pPr>
-        <w:ind w:left="720"/>
-        <w:contextualSpacing/>
-      </w:pPr>
-      <w:r>
-        <w:t>This is</w:t>
-      </w:r>
-    </w:p>
-    <w:p>
-      <w:pPr>
-        <w:ind w:left="720"/>
-        <w:contextualSpacing/>
-      </w:pPr>
-    </w:p>
-    <w:p>
-      <w:pPr>
-        <w:ind w:left="720"/>
-        <w:contextualSpacing/>
-        <w:rPr>
-          <w:b/>
-        </w:rPr>
-      </w:pPr>
-      <w:proofErr w:type="spellStart"/>
-      <w:r>
-        <w:rPr>
-          <w:b/>
-        </w:rPr>
-        <w:t>CommunicationTracker</w:t>
-      </w:r>
-      <w:proofErr w:type="spellEnd"/>
-    </w:p>
-    <w:p>
-      <w:pPr>
-        <w:ind w:left="720"/>
-        <w:contextualSpacing/>
-      </w:pPr>
-      <w:r>
-        <w:t>This is</w:t>
-      </w:r>
-    </w:p>
-    <w:p>
-      <w:pPr>
-        <w:ind w:left="720"/>
-        <w:contextualSpacing/>
-      </w:pPr>
-    </w:p>
-    <w:p>
-      <w:pPr>
-        <w:ind w:left="720"/>
-        <w:contextualSpacing/>
-        <w:rPr>
-          <w:b/>
-        </w:rPr>
-      </w:pPr>
-      <w:r>
-        <w:rPr>
-          <w:b/>
-        </w:rPr>
-        <w:t>Peer</w:t>
-      </w:r>
-    </w:p>
-    <w:p>
-      <w:pPr>
-        <w:ind w:left="720"/>
-        <w:contextualSpacing/>
-      </w:pPr>
-      <w:r>
-        <w:t>This is</w:t>
-      </w:r>
-    </w:p>
-    <w:p>
-      <w:pPr>
-        <w:ind w:left="720"/>
-        <w:contextualSpacing/>
-      </w:pPr>
-    </w:p>
-    <w:p>
-      <w:pPr>
-        <w:ind w:left="720"/>
-        <w:contextualSpacing/>
-        <w:rPr>
-          <w:b/>
-        </w:rPr>
-      </w:pPr>
-      <w:r>
-        <w:rPr>
-          <w:b/>
-        </w:rPr>
-        <w:t>Piece</w:t>
-      </w:r>
-    </w:p>
-    <w:p>
-      <w:pPr>
-        <w:ind w:left="720"/>
-        <w:contextualSpacing/>
-      </w:pPr>
-      <w:r>
-        <w:t>This is</w:t>
-      </w:r>
+        <w:t>An exception that can occur while the Piece class is writing the payload to the resulting file.</w:t>
+      </w:r>
+    </w:p>
+    <w:p>
+      <w:pPr>
+        <w:ind w:left="720"/>
+        <w:contextualSpacing/>
+      </w:pPr>
     </w:p>
     <w:p>
       <w:pPr>
@@ -1050,6 +1193,122 @@
       <w:proofErr w:type="spellEnd"/>
       <w:r>
         <w:t xml:space="preserve"> class given to us can only decode single-file torrents.  It will need to be modified to decode multi-file torrents if it sees a ‘files’ key in the torrent’s info dictionary.</w:t>
+      </w:r>
+    </w:p>
+    <w:p>
+      <w:pPr>
+        <w:contextualSpacing/>
+        <w:rPr>
+          <w:b/>
+        </w:rPr>
+      </w:pPr>
+    </w:p>
+    <w:p>
+      <w:pPr>
+        <w:contextualSpacing/>
+      </w:pPr>
+    </w:p>
+    <w:p>
+      <w:pPr>
+        <w:spacing w:after="0" w:line="240" w:lineRule="auto"/>
+      </w:pPr>
+      <w:r>
+        <w:t xml:space="preserve">From our last </w:t>
+      </w:r>
+      <w:bookmarkStart w:id="0" w:name="_GoBack"/>
+      <w:bookmarkEnd w:id="0"/>
+      <w:r>
+        <w:t>chat:</w:t>
+      </w:r>
+    </w:p>
+    <w:p>
+      <w:pPr>
+        <w:spacing w:after="0" w:line="240" w:lineRule="auto"/>
+      </w:pPr>
+      <w:r>
+        <w:t xml:space="preserve">the client decodes the .tor file and creates </w:t>
+      </w:r>
+      <w:proofErr w:type="spellStart"/>
+      <w:r>
+        <w:t>and</w:t>
+      </w:r>
+      <w:proofErr w:type="spellEnd"/>
+      <w:r>
+        <w:t xml:space="preserve"> instance of </w:t>
+      </w:r>
+      <w:proofErr w:type="spellStart"/>
+      <w:r>
+        <w:t>TorrentInfo</w:t>
+      </w:r>
+      <w:proofErr w:type="spellEnd"/>
+      <w:r>
+        <w:t xml:space="preserve"> which is passed to </w:t>
+      </w:r>
+      <w:proofErr w:type="spellStart"/>
+      <w:r>
+        <w:t>CommunicationTracke</w:t>
+      </w:r>
+      <w:proofErr w:type="spellEnd"/>
+    </w:p>
+    <w:p>
+      <w:pPr>
+        <w:spacing w:after="0" w:line="240" w:lineRule="auto"/>
+      </w:pPr>
+      <w:r>
+        <w:t xml:space="preserve">the </w:t>
+      </w:r>
+      <w:proofErr w:type="spellStart"/>
+      <w:r>
+        <w:t>ComTreacker</w:t>
+      </w:r>
+      <w:proofErr w:type="spellEnd"/>
+      <w:r>
+        <w:t xml:space="preserve"> gets the peers from the tracker and returns them to the </w:t>
+      </w:r>
+      <w:proofErr w:type="spellStart"/>
+      <w:r>
+        <w:t>rubt</w:t>
+      </w:r>
+      <w:proofErr w:type="spellEnd"/>
+      <w:r>
+        <w:t xml:space="preserve"> client</w:t>
+      </w:r>
+    </w:p>
+    <w:p>
+      <w:pPr>
+        <w:spacing w:after="0" w:line="240" w:lineRule="auto"/>
+      </w:pPr>
+      <w:r>
+        <w:t>the client then sends the list of pieces and a peer to download from to a downloader</w:t>
+      </w:r>
+    </w:p>
+    <w:p>
+      <w:pPr>
+        <w:spacing w:after="0" w:line="240" w:lineRule="auto"/>
+      </w:pPr>
+      <w:r>
+        <w:t>**</w:t>
+      </w:r>
+      <w:proofErr w:type="spellStart"/>
+      <w:r>
+        <w:t>Messagehandler</w:t>
+      </w:r>
+      <w:proofErr w:type="spellEnd"/>
+    </w:p>
+    <w:p>
+      <w:pPr>
+        <w:spacing w:after="0" w:line="240" w:lineRule="auto"/>
+      </w:pPr>
+      <w:r>
+        <w:t xml:space="preserve">which handles the messages and passes any piece messages to the piece </w:t>
+      </w:r>
+      <w:proofErr w:type="spellStart"/>
+      <w:r>
+        <w:t>obj</w:t>
+      </w:r>
+      <w:proofErr w:type="spellEnd"/>
+      <w:r>
+        <w:t xml:space="preserve"> to be saved to the file</w:t>
       </w:r>
     </w:p>
     <w:p>
@@ -1610,6 +1869,119 @@
       </w:rPr>
     </w:lvl>
   </w:abstractNum>
+  <w:abstractNum w:abstractNumId="5">
+    <w:nsid w:val="65331C47"/>
+    <w:multiLevelType w:val="hybridMultilevel"/>
+    <w:tmpl w:val="0A2ED774"/>
+    <w:lvl w:ilvl="0" w:tplc="04090001">
+      <w:start w:val="1"/>
+      <w:numFmt w:val="bullet"/>
+      <w:lvlText w:val=""/>
+      <w:lvlJc w:val="left"/>
+      <w:pPr>
+        <w:ind w:left="1440" w:hanging="360"/>
+      </w:pPr>
+      <w:rPr>
+        <w:rFonts w:ascii="Symbol" w:hAnsi="Symbol" w:hint="default"/>
+      </w:rPr>
+    </w:lvl>
+    <w:lvl w:ilvl="1" w:tplc="04090003" w:tentative="1">
+      <w:start w:val="1"/>
+      <w:numFmt w:val="bullet"/>
+      <w:lvlText w:val="o"/>
+      <w:lvlJc w:val="left"/>
+      <w:pPr>
+        <w:ind w:left="2160" w:hanging="360"/>
+      </w:pPr>
+      <w:rPr>
+        <w:rFonts w:ascii="Courier New" w:hAnsi="Courier New" w:cs="Courier New" w:hint="default"/>
+      </w:rPr>
+    </w:lvl>
+    <w:lvl w:ilvl="2" w:tplc="04090005" w:tentative="1">
+      <w:start w:val="1"/>
+      <w:numFmt w:val="bullet"/>
+      <w:lvlText w:val=""/>
+      <w:lvlJc w:val="left"/>
+      <w:pPr>
+        <w:ind w:left="2880" w:hanging="360"/>
+      </w:pPr>
+      <w:rPr>
+        <w:rFonts w:ascii="Wingdings" w:hAnsi="Wingdings" w:hint="default"/>
+      </w:rPr>
+    </w:lvl>
+    <w:lvl w:ilvl="3" w:tplc="04090001" w:tentative="1">
+      <w:start w:val="1"/>
+      <w:numFmt w:val="bullet"/>
+      <w:lvlText w:val=""/>
+      <w:lvlJc w:val="left"/>
+      <w:pPr>
+        <w:ind w:left="3600" w:hanging="360"/>
+      </w:pPr>
+      <w:rPr>
+        <w:rFonts w:ascii="Symbol" w:hAnsi="Symbol" w:hint="default"/>
+      </w:rPr>
+    </w:lvl>
+    <w:lvl w:ilvl="4" w:tplc="04090003" w:tentative="1">
+      <w:start w:val="1"/>
+      <w:numFmt w:val="bullet"/>
+      <w:lvlText w:val="o"/>
+      <w:lvlJc w:val="left"/>
+      <w:pPr>
+        <w:ind w:left="4320" w:hanging="360"/>
+      </w:pPr>
+      <w:rPr>
+        <w:rFonts w:ascii="Courier New" w:hAnsi="Courier New" w:cs="Courier New" w:hint="default"/>
+      </w:rPr>
+    </w:lvl>
+    <w:lvl w:ilvl="5" w:tplc="04090005" w:tentative="1">
+      <w:start w:val="1"/>
+      <w:numFmt w:val="bullet"/>
+      <w:lvlText w:val=""/>
+      <w:lvlJc w:val="left"/>
+      <w:pPr>
+        <w:ind w:left="5040" w:hanging="360"/>
+      </w:pPr>
+      <w:rPr>
+        <w:rFonts w:ascii="Wingdings" w:hAnsi="Wingdings" w:hint="default"/>
+      </w:rPr>
+    </w:lvl>
+    <w:lvl w:ilvl="6" w:tplc="04090001" w:tentative="1">
+      <w:start w:val="1"/>
+      <w:numFmt w:val="bullet"/>
+      <w:lvlText w:val=""/>
+      <w:lvlJc w:val="left"/>
+      <w:pPr>
+        <w:ind w:left="5760" w:hanging="360"/>
+      </w:pPr>
+      <w:rPr>
+        <w:rFonts w:ascii="Symbol" w:hAnsi="Symbol" w:hint="default"/>
+      </w:rPr>
+    </w:lvl>
+    <w:lvl w:ilvl="7" w:tplc="04090003" w:tentative="1">
+      <w:start w:val="1"/>
+      <w:numFmt w:val="bullet"/>
+      <w:lvlText w:val="o"/>
+      <w:lvlJc w:val="left"/>
+      <w:pPr>
+        <w:ind w:left="6480" w:hanging="360"/>
+      </w:pPr>
+      <w:rPr>
+        <w:rFonts w:ascii="Courier New" w:hAnsi="Courier New" w:cs="Courier New" w:hint="default"/>
+      </w:rPr>
+    </w:lvl>
+    <w:lvl w:ilvl="8" w:tplc="04090005" w:tentative="1">
+      <w:start w:val="1"/>
+      <w:numFmt w:val="bullet"/>
+      <w:lvlText w:val=""/>
+      <w:lvlJc w:val="left"/>
+      <w:pPr>
+        <w:ind w:left="7200" w:hanging="360"/>
+      </w:pPr>
+      <w:rPr>
+        <w:rFonts w:ascii="Wingdings" w:hAnsi="Wingdings" w:hint="default"/>
+      </w:rPr>
+    </w:lvl>
+  </w:abstractNum>
   <w:num w:numId="1">
     <w:abstractNumId w:val="3"/>
   </w:num>
@@ -1624,6 +1996,9 @@
   </w:num>
   <w:num w:numId="5">
     <w:abstractNumId w:val="1"/>
+  </w:num>
+  <w:num w:numId="6">
+    <w:abstractNumId w:val="5"/>
   </w:num>
 </w:numbering>
 </file>

</xml_diff>